<commit_message>
working on course project
</commit_message>
<xml_diff>
--- a/курсовая/задание.docx
+++ b/курсовая/задание.docx
@@ -147,8 +147,6 @@
           <w:szCs w:val="24"/>
         </w:rPr>
       </w:pPr>
-      <w:bookmarkStart w:id="0" w:name="_GoBack"/>
-      <w:bookmarkEnd w:id="0"/>
       <w:r>
         <w:rPr>
           <w:rFonts w:ascii="Times New Roman" w:hAnsi="Times New Roman"/>
@@ -231,7 +229,71 @@
           <w:sz w:val="24"/>
           <w:szCs w:val="24"/>
         </w:rPr>
-        <w:t xml:space="preserve"> « _____ » ____________ 20</w:t>
+        <w:t xml:space="preserve"> « __</w:t>
+      </w:r>
+      <w:r>
+        <w:rPr>
+          <w:rFonts w:hint="default" w:ascii="Times New Roman" w:hAnsi="Times New Roman"/>
+          <w:sz w:val="24"/>
+          <w:szCs w:val="24"/>
+          <w:u w:val="single"/>
+          <w:lang w:val="ru-RU"/>
+        </w:rPr>
+        <w:t>1</w:t>
+      </w:r>
+      <w:r>
+        <w:rPr>
+          <w:rFonts w:ascii="Times New Roman" w:hAnsi="Times New Roman"/>
+          <w:sz w:val="24"/>
+          <w:szCs w:val="24"/>
+        </w:rPr>
+        <w:t xml:space="preserve">__ » </w:t>
+      </w:r>
+      <w:r>
+        <w:rPr>
+          <w:rFonts w:hint="default" w:ascii="Times New Roman" w:hAnsi="Times New Roman"/>
+          <w:sz w:val="24"/>
+          <w:szCs w:val="24"/>
+          <w:lang w:val="ru-RU"/>
+        </w:rPr>
+        <w:t>_</w:t>
+      </w:r>
+      <w:r>
+        <w:rPr>
+          <w:rFonts w:ascii="Times New Roman" w:hAnsi="Times New Roman"/>
+          <w:sz w:val="24"/>
+          <w:szCs w:val="24"/>
+          <w:u w:val="single"/>
+        </w:rPr>
+        <w:t>_</w:t>
+      </w:r>
+      <w:r>
+        <w:rPr>
+          <w:rFonts w:ascii="Times New Roman" w:hAnsi="Times New Roman"/>
+          <w:sz w:val="24"/>
+          <w:szCs w:val="24"/>
+          <w:u w:val="single"/>
+          <w:lang w:val="ru-RU"/>
+        </w:rPr>
+        <w:t>сентября</w:t>
+      </w:r>
+      <w:r>
+        <w:rPr>
+          <w:rFonts w:hint="default" w:ascii="Times New Roman" w:hAnsi="Times New Roman"/>
+          <w:sz w:val="24"/>
+          <w:szCs w:val="24"/>
+          <w:u w:val="single"/>
+          <w:lang w:val="ru-RU"/>
+        </w:rPr>
+        <w:t>_</w:t>
+      </w:r>
+      <w:r>
+        <w:rPr>
+          <w:rFonts w:ascii="Times New Roman" w:hAnsi="Times New Roman"/>
+          <w:sz w:val="24"/>
+          <w:szCs w:val="24"/>
+        </w:rPr>
+        <w:t>_ 20</w:t>
       </w:r>
       <w:r>
         <w:rPr>
@@ -381,7 +443,7 @@
           <w:u w:val="single"/>
           <w:lang w:val="ru-RU"/>
         </w:rPr>
-        <w:t xml:space="preserve"> А. (ИУ6-72Б)                                                                                                       </w:t>
+        <w:t xml:space="preserve"> А.А. (ИУ6-72Б)                                                                                                       </w:t>
       </w:r>
     </w:p>
     <w:p>
@@ -599,20 +661,70 @@
           <w:rFonts w:hint="default" w:ascii="Times New Roman" w:hAnsi="Times New Roman"/>
           <w:lang w:val="en-US"/>
         </w:rPr>
-        <w:t xml:space="preserve"> чувствительного мата на основе Velostat®</w:t>
-      </w:r>
-      <w:r>
-        <w:rPr>
-          <w:rFonts w:hint="default" w:ascii="Times New Roman" w:hAnsi="Times New Roman"/>
-          <w:lang w:val="ru-RU"/>
-        </w:rPr>
-        <w:t xml:space="preserve"> Спроектировать и собрать макетный образец мата, реагирующего на нажатия. Мат должен состоять из 12 линий из медной ленты, между которыми расположен Velostat®. При нажатии на линии 1-4 и 8-12 включать красный светодиод, на линии 5-7 — зеленый. Одновременно может гореть только один светодиод. </w:t>
-      </w:r>
-      <w:r>
-        <w:rPr>
-          <w:rFonts w:ascii="Times New Roman" w:hAnsi="Times New Roman"/>
-        </w:rPr>
-        <w:t>___________________________________________________________</w:t>
+        <w:t xml:space="preserve"> чувствительного </w:t>
+      </w:r>
+      <w:r>
+        <w:rPr>
+          <w:rFonts w:hint="default" w:ascii="Times New Roman" w:hAnsi="Times New Roman"/>
+          <w:lang w:val="ru-RU"/>
+        </w:rPr>
+        <w:t>к давлению</w:t>
+      </w:r>
+      <w:r>
+        <w:rPr>
+          <w:rFonts w:hint="default" w:ascii="Times New Roman" w:hAnsi="Times New Roman"/>
+          <w:lang w:val="en-US"/>
+        </w:rPr>
+        <w:t xml:space="preserve"> мата на основе</w:t>
+      </w:r>
+      <w:r>
+        <w:rPr>
+          <w:rFonts w:hint="default" w:ascii="Times New Roman" w:hAnsi="Times New Roman"/>
+          <w:lang w:val="ru-RU"/>
+        </w:rPr>
+        <w:t xml:space="preserve"> материала</w:t>
+      </w:r>
+      <w:r>
+        <w:rPr>
+          <w:rFonts w:hint="default" w:ascii="Times New Roman" w:hAnsi="Times New Roman"/>
+          <w:lang w:val="en-US"/>
+        </w:rPr>
+        <w:t xml:space="preserve"> Velostat</w:t>
+      </w:r>
+      <w:r>
+        <w:rPr>
+          <w:rFonts w:hint="default" w:ascii="Times New Roman" w:hAnsi="Times New Roman"/>
+          <w:lang w:val="ru-RU"/>
+        </w:rPr>
+        <w:t xml:space="preserve"> Спроектировать и собрать макетный образец мата, реагирующего на нажатия. </w:t>
+      </w:r>
+      <w:bookmarkStart w:id="0" w:name="_GoBack"/>
+      <w:r>
+        <w:rPr>
+          <w:rFonts w:hint="default" w:ascii="Times New Roman" w:hAnsi="Times New Roman"/>
+          <w:lang w:val="ru-RU"/>
+        </w:rPr>
+        <w:t xml:space="preserve">Мат должен состоять из 12 линий из медной ленты, между которыми расположен Velostat®. При нажатии на линии 1-4 и 8-12 включать красный светодиод, на линии 5-7 — зеленый. Одновременно может гореть только один светодиод. </w:t>
+      </w:r>
+      <w:bookmarkEnd w:id="0"/>
+      <w:r>
+        <w:rPr>
+          <w:rFonts w:ascii="Times New Roman" w:hAnsi="Times New Roman"/>
+        </w:rPr>
+        <w:t>__________________________________________________________</w:t>
+      </w:r>
+      <w:r>
+        <w:rPr>
+          <w:rFonts w:hint="default" w:ascii="Times New Roman" w:hAnsi="Times New Roman"/>
+          <w:lang w:val="en-US"/>
+        </w:rPr>
+        <w:t>___________</w:t>
+      </w:r>
+      <w:r>
+        <w:rPr>
+          <w:rFonts w:ascii="Times New Roman" w:hAnsi="Times New Roman"/>
+        </w:rPr>
+        <w:t>_</w:t>
       </w:r>
     </w:p>
     <w:p>
@@ -955,25 +1067,33 @@
       </w:r>
       <w:r>
         <w:rPr>
-          <w:rFonts w:ascii="Times New Roman" w:hAnsi="Times New Roman"/>
-          <w:highlight w:val="yellow"/>
+          <w:rFonts w:hint="default" w:ascii="Times New Roman" w:hAnsi="Times New Roman"/>
           <w:u w:val="single"/>
-        </w:rPr>
-        <w:t>ХХ</w:t>
-      </w:r>
-      <w:r>
-        <w:rPr>
-          <w:rFonts w:ascii="Times New Roman" w:hAnsi="Times New Roman"/>
-        </w:rPr>
-        <w:t xml:space="preserve"> » </w:t>
-      </w:r>
-      <w:r>
-        <w:rPr>
-          <w:rFonts w:ascii="Times New Roman" w:hAnsi="Times New Roman"/>
-          <w:highlight w:val="yellow"/>
+          <w:lang w:val="en-US"/>
+        </w:rPr>
+        <w:t>01</w:t>
+      </w:r>
+      <w:r>
+        <w:rPr>
+          <w:rFonts w:ascii="Times New Roman" w:hAnsi="Times New Roman"/>
+        </w:rPr>
+        <w:t xml:space="preserve"> »</w:t>
+      </w:r>
+      <w:r>
+        <w:rPr>
+          <w:rFonts w:hint="default" w:ascii="Times New Roman" w:hAnsi="Times New Roman"/>
           <w:u w:val="single"/>
-        </w:rPr>
-        <w:t>ХХХХХХХХ</w:t>
+          <w:lang w:val="en-US"/>
+        </w:rPr>
+        <w:t xml:space="preserve"> </w:t>
+      </w:r>
+      <w:r>
+        <w:rPr>
+          <w:rFonts w:hint="default" w:ascii="Times New Roman" w:hAnsi="Times New Roman"/>
+          <w:u w:val="single"/>
+          <w:lang w:val="ru-RU"/>
+        </w:rPr>
+        <w:t>сентября</w:t>
       </w:r>
       <w:r>
         <w:rPr>
@@ -983,12 +1103,10 @@
       </w:r>
       <w:r>
         <w:rPr>
-          <w:rFonts w:ascii="Times New Roman" w:hAnsi="Times New Roman"/>
-          <w:color w:val="FF0000"/>
-          <w:highlight w:val="yellow"/>
-          <w:u w:val="single"/>
-        </w:rPr>
-        <w:t>ХХ</w:t>
+          <w:rFonts w:hint="default" w:ascii="Times New Roman" w:hAnsi="Times New Roman"/>
+          <w:lang w:val="ru-RU"/>
+        </w:rPr>
+        <w:t>21</w:t>
       </w:r>
       <w:r>
         <w:rPr>
@@ -1551,7 +1669,7 @@
     <w:lsdException w:qFormat="1" w:unhideWhenUsed="0" w:uiPriority="0" w:semiHidden="0" w:name="Title"/>
     <w:lsdException w:unhideWhenUsed="0" w:uiPriority="0" w:semiHidden="0" w:name="Closing"/>
     <w:lsdException w:unhideWhenUsed="0" w:uiPriority="0" w:semiHidden="0" w:name="Signature"/>
-    <w:lsdException w:unhideWhenUsed="0" w:uiPriority="0" w:name="Default Paragraph Font"/>
+    <w:lsdException w:qFormat="1" w:unhideWhenUsed="0" w:uiPriority="0" w:name="Default Paragraph Font"/>
     <w:lsdException w:unhideWhenUsed="0" w:uiPriority="0" w:semiHidden="0" w:name="Body Text"/>
     <w:lsdException w:unhideWhenUsed="0" w:uiPriority="0" w:semiHidden="0" w:name="Body Text Indent"/>
     <w:lsdException w:unhideWhenUsed="0" w:uiPriority="0" w:semiHidden="0" w:name="List Continue"/>
@@ -1654,6 +1772,7 @@
   <w:style w:type="character" w:default="1" w:styleId="2">
     <w:name w:val="Default Paragraph Font"/>
     <w:semiHidden/>
+    <w:qFormat/>
     <w:uiPriority w:val="0"/>
   </w:style>
   <w:style w:type="table" w:default="1" w:styleId="3">

</xml_diff>